<commit_message>
Fixed: blog admin js error
</commit_message>
<xml_diff>
--- a/docs/bugList/cblog_bugs.docx
+++ b/docs/bugList/cblog_bugs.docx
@@ -364,7 +364,7 @@
           <w:p>
             <w:pPr>
               <w:rPr>
-                <w:rFonts w:ascii="Arial" w:hAnsi="Arial" w:cs="Arial" w:hint="eastAsia"/>
+                <w:rFonts w:ascii="Arial" w:hAnsi="Arial" w:cs="Arial"/>
                 <w:color w:val="FF0000"/>
                 <w:sz w:val="20"/>
                 <w:szCs w:val="20"/>
@@ -390,7 +390,7 @@
           <w:p>
             <w:pPr>
               <w:rPr>
-                <w:rFonts w:ascii="Arial" w:hAnsi="Arial" w:cs="Arial" w:hint="eastAsia"/>
+                <w:rFonts w:ascii="Arial" w:hAnsi="Arial" w:cs="Arial"/>
                 <w:color w:val="FF0000"/>
                 <w:sz w:val="20"/>
                 <w:szCs w:val="20"/>
@@ -2121,8 +2121,6 @@
               </w:rPr>
               <w:t>前台刷新页面改变主题，主要是主题颜色更改</w:t>
             </w:r>
-            <w:bookmarkStart w:id="7" w:name="_GoBack"/>
-            <w:bookmarkEnd w:id="7"/>
             <w:r>
               <w:rPr>
                 <w:rFonts w:ascii="Verdana" w:hAnsi="Verdana"/>
@@ -2137,7 +2135,7 @@
       </w:tr>
       <w:tr>
         <w:trPr>
-          <w:trHeight w:hRule="exact" w:val="631"/>
+          <w:trHeight w:hRule="exact" w:val="739"/>
           <w:jc w:val="center"/>
         </w:trPr>
         <w:tc>
@@ -2199,12 +2197,12 @@
             <w:r>
               <w:rPr>
                 <w:rFonts w:ascii="Arial" w:hAnsi="Arial" w:cs="Arial"/>
-                <w:color w:val="008000"/>
-                <w:sz w:val="20"/>
-                <w:szCs w:val="20"/>
-                <w:lang w:eastAsia="zh-CN"/>
-              </w:rPr>
-              <w:t>F</w:t>
+                <w:color w:val="FF0000"/>
+                <w:sz w:val="20"/>
+                <w:szCs w:val="20"/>
+                <w:lang w:eastAsia="zh-CN"/>
+              </w:rPr>
+              <w:t>B</w:t>
             </w:r>
           </w:p>
         </w:tc>
@@ -2255,9 +2253,692 @@
           </w:tcPr>
           <w:p>
             <w:pPr>
+              <w:spacing w:after="0" w:line="240" w:lineRule="auto"/>
               <w:jc w:val="center"/>
               <w:rPr>
                 <w:rFonts w:ascii="Verdana" w:hAnsi="Verdana"/>
+                <w:sz w:val="20"/>
+                <w:szCs w:val="20"/>
+                <w:lang w:eastAsia="zh-CN"/>
+              </w:rPr>
+            </w:pPr>
+            <w:r>
+              <w:rPr>
+                <w:rFonts w:ascii="Verdana" w:hAnsi="Verdana" w:hint="eastAsia"/>
+                <w:sz w:val="20"/>
+                <w:szCs w:val="20"/>
+                <w:lang w:eastAsia="zh-CN"/>
+              </w:rPr>
+              <w:t>Blog Web</w:t>
+            </w:r>
+          </w:p>
+          <w:p>
+            <w:pPr>
+              <w:jc w:val="center"/>
+              <w:rPr>
+                <w:rFonts w:ascii="Verdana" w:hAnsi="Verdana"/>
+                <w:sz w:val="20"/>
+                <w:szCs w:val="20"/>
+                <w:lang w:eastAsia="zh-CN"/>
+              </w:rPr>
+            </w:pPr>
+          </w:p>
+        </w:tc>
+        <w:tc>
+          <w:tcPr>
+            <w:tcW w:w="8224" w:type="dxa"/>
+            <w:gridSpan w:val="3"/>
+            <w:tcBorders>
+              <w:top w:val="single" w:sz="4" w:space="0" w:color="auto"/>
+              <w:left w:val="single" w:sz="4" w:space="0" w:color="auto"/>
+              <w:bottom w:val="single" w:sz="4" w:space="0" w:color="auto"/>
+              <w:right w:val="single" w:sz="4" w:space="0" w:color="auto"/>
+            </w:tcBorders>
+            <w:shd w:val="clear" w:color="auto" w:fill="FFFFFF" w:themeFill="background1"/>
+          </w:tcPr>
+          <w:p>
+            <w:pPr>
+              <w:spacing w:after="0" w:line="240" w:lineRule="auto"/>
+              <w:jc w:val="both"/>
+              <w:rPr>
+                <w:rFonts w:ascii="Verdana" w:hAnsi="Verdana"/>
+                <w:color w:val="000000"/>
+                <w:sz w:val="20"/>
+                <w:szCs w:val="20"/>
+              </w:rPr>
+            </w:pPr>
+            <w:r>
+              <w:rPr>
+                <w:rFonts w:ascii="Verdana" w:hAnsi="Verdana"/>
+                <w:color w:val="000000"/>
+                <w:sz w:val="20"/>
+                <w:szCs w:val="20"/>
+              </w:rPr>
+              <w:t xml:space="preserve">ID: </w:t>
+            </w:r>
+            <w:r>
+              <w:rPr>
+                <w:rFonts w:ascii="Verdana" w:hAnsi="Verdana"/>
+                <w:color w:val="000000"/>
+                <w:sz w:val="20"/>
+                <w:szCs w:val="20"/>
+                <w:lang w:eastAsia="zh-CN"/>
+              </w:rPr>
+              <w:t>3</w:t>
+            </w:r>
+            <w:r>
+              <w:rPr>
+                <w:rFonts w:ascii="Verdana" w:hAnsi="Verdana" w:hint="eastAsia"/>
+                <w:color w:val="000000"/>
+                <w:sz w:val="20"/>
+                <w:szCs w:val="20"/>
+                <w:lang w:eastAsia="zh-CN"/>
+              </w:rPr>
+              <w:t xml:space="preserve">   </w:t>
+            </w:r>
+            <w:r>
+              <w:rPr>
+                <w:rFonts w:ascii="Verdana" w:hAnsi="Verdana"/>
+                <w:color w:val="000000"/>
+                <w:sz w:val="20"/>
+                <w:szCs w:val="20"/>
+              </w:rPr>
+              <w:t>Issue:</w:t>
+            </w:r>
+            <w:r>
+              <w:rPr>
+                <w:rFonts w:ascii="Verdana" w:hAnsi="Verdana" w:hint="eastAsia"/>
+                <w:color w:val="000000"/>
+                <w:sz w:val="20"/>
+                <w:szCs w:val="20"/>
+                <w:lang w:eastAsia="zh-CN"/>
+              </w:rPr>
+              <w:t xml:space="preserve"> </w:t>
+            </w:r>
+            <w:r>
+              <w:rPr>
+                <w:rFonts w:ascii="Verdana" w:hAnsi="Verdana" w:hint="eastAsia"/>
+                <w:color w:val="000000"/>
+                <w:sz w:val="20"/>
+                <w:szCs w:val="20"/>
+                <w:lang w:eastAsia="zh-CN"/>
+              </w:rPr>
+              <w:t>文章的分享功能没有实现</w:t>
+            </w:r>
+            <w:r>
+              <w:rPr>
+                <w:rFonts w:ascii="Verdana" w:hAnsi="Verdana"/>
+                <w:color w:val="000000"/>
+                <w:sz w:val="20"/>
+                <w:szCs w:val="20"/>
+              </w:rPr>
+              <w:t>.</w:t>
+            </w:r>
+          </w:p>
+          <w:p>
+            <w:pPr>
+              <w:spacing w:after="0" w:line="240" w:lineRule="auto"/>
+              <w:jc w:val="both"/>
+              <w:rPr>
+                <w:rFonts w:ascii="Verdana" w:hAnsi="Verdana"/>
+                <w:color w:val="000000"/>
+                <w:sz w:val="20"/>
+                <w:szCs w:val="20"/>
+              </w:rPr>
+            </w:pPr>
+            <w:r>
+              <w:rPr>
+                <w:rFonts w:ascii="Verdana" w:hAnsi="Verdana"/>
+                <w:color w:val="000000"/>
+                <w:sz w:val="20"/>
+                <w:szCs w:val="20"/>
+              </w:rPr>
+              <w:t>Description:</w:t>
+            </w:r>
+            <w:r>
+              <w:rPr>
+                <w:rFonts w:ascii="Verdana" w:hAnsi="Verdana"/>
+                <w:color w:val="000000"/>
+                <w:sz w:val="20"/>
+                <w:szCs w:val="20"/>
+                <w:lang w:eastAsia="zh-CN"/>
+              </w:rPr>
+              <w:t xml:space="preserve"> </w:t>
+            </w:r>
+            <w:r>
+              <w:rPr>
+                <w:rFonts w:ascii="Verdana" w:hAnsi="Verdana" w:hint="eastAsia"/>
+                <w:color w:val="000000"/>
+                <w:sz w:val="20"/>
+                <w:szCs w:val="20"/>
+                <w:lang w:eastAsia="zh-CN"/>
+              </w:rPr>
+              <w:t>文章的分享功能没有实现</w:t>
+            </w:r>
+            <w:r>
+              <w:rPr>
+                <w:rFonts w:ascii="Verdana" w:hAnsi="Verdana"/>
+                <w:color w:val="000000"/>
+                <w:sz w:val="20"/>
+                <w:szCs w:val="20"/>
+              </w:rPr>
+              <w:t>.</w:t>
+            </w:r>
+          </w:p>
+        </w:tc>
+      </w:tr>
+      <w:tr>
+        <w:trPr>
+          <w:trHeight w:hRule="exact" w:val="631"/>
+          <w:jc w:val="center"/>
+        </w:trPr>
+        <w:tc>
+          <w:tcPr>
+            <w:tcW w:w="814" w:type="dxa"/>
+            <w:tcBorders>
+              <w:top w:val="single" w:sz="4" w:space="0" w:color="auto"/>
+              <w:left w:val="single" w:sz="4" w:space="0" w:color="auto"/>
+              <w:bottom w:val="single" w:sz="4" w:space="0" w:color="auto"/>
+              <w:right w:val="single" w:sz="4" w:space="0" w:color="auto"/>
+            </w:tcBorders>
+            <w:shd w:val="clear" w:color="auto" w:fill="FFFFFF" w:themeFill="background1"/>
+          </w:tcPr>
+          <w:p>
+            <w:pPr>
+              <w:jc w:val="center"/>
+              <w:rPr>
+                <w:rFonts w:ascii="Arial" w:hAnsi="Arial" w:cs="Arial" w:hint="eastAsia"/>
+                <w:sz w:val="20"/>
+                <w:szCs w:val="20"/>
+                <w:lang w:eastAsia="zh-CN"/>
+              </w:rPr>
+            </w:pPr>
+            <w:r>
+              <w:rPr>
+                <w:rFonts w:ascii="Arial" w:hAnsi="Arial" w:cs="Arial"/>
+                <w:sz w:val="20"/>
+                <w:szCs w:val="20"/>
+                <w:lang w:eastAsia="zh-CN"/>
+              </w:rPr>
+              <w:t>4</w:t>
+            </w:r>
+          </w:p>
+        </w:tc>
+        <w:tc>
+          <w:tcPr>
+            <w:tcW w:w="992" w:type="dxa"/>
+            <w:tcBorders>
+              <w:top w:val="single" w:sz="4" w:space="0" w:color="auto"/>
+              <w:left w:val="single" w:sz="4" w:space="0" w:color="auto"/>
+              <w:bottom w:val="single" w:sz="4" w:space="0" w:color="auto"/>
+              <w:right w:val="single" w:sz="4" w:space="0" w:color="auto"/>
+            </w:tcBorders>
+            <w:shd w:val="clear" w:color="auto" w:fill="FFFFFF" w:themeFill="background1"/>
+          </w:tcPr>
+          <w:p>
+            <w:pPr>
+              <w:jc w:val="center"/>
+              <w:rPr>
+                <w:rFonts w:ascii="Arial" w:hAnsi="Arial" w:cs="Arial"/>
+                <w:color w:val="008000"/>
+                <w:sz w:val="20"/>
+                <w:szCs w:val="20"/>
+                <w:lang w:eastAsia="zh-CN"/>
+              </w:rPr>
+            </w:pPr>
+            <w:r>
+              <w:rPr>
+                <w:rFonts w:ascii="Arial" w:hAnsi="Arial" w:cs="Arial" w:hint="eastAsia"/>
+                <w:color w:val="008000"/>
+                <w:sz w:val="20"/>
+                <w:szCs w:val="20"/>
+                <w:lang w:eastAsia="zh-CN"/>
+              </w:rPr>
+              <w:t>F</w:t>
+            </w:r>
+            <w:bookmarkStart w:id="7" w:name="_GoBack"/>
+            <w:bookmarkEnd w:id="7"/>
+          </w:p>
+        </w:tc>
+        <w:tc>
+          <w:tcPr>
+            <w:tcW w:w="1843" w:type="dxa"/>
+            <w:tcBorders>
+              <w:top w:val="single" w:sz="4" w:space="0" w:color="auto"/>
+              <w:left w:val="single" w:sz="4" w:space="0" w:color="auto"/>
+              <w:bottom w:val="single" w:sz="4" w:space="0" w:color="auto"/>
+              <w:right w:val="single" w:sz="4" w:space="0" w:color="auto"/>
+            </w:tcBorders>
+            <w:shd w:val="clear" w:color="auto" w:fill="FFFFFF" w:themeFill="background1"/>
+          </w:tcPr>
+          <w:p>
+            <w:pPr>
+              <w:jc w:val="center"/>
+              <w:rPr>
+                <w:rFonts w:ascii="Arial" w:hAnsi="Arial" w:cs="Arial"/>
+                <w:sz w:val="20"/>
+                <w:szCs w:val="20"/>
+                <w:lang w:eastAsia="zh-CN"/>
+              </w:rPr>
+            </w:pPr>
+            <w:r>
+              <w:rPr>
+                <w:rFonts w:ascii="Arial" w:hAnsi="Arial" w:cs="Arial"/>
+                <w:sz w:val="20"/>
+                <w:szCs w:val="20"/>
+                <w:lang w:eastAsia="zh-CN"/>
+              </w:rPr>
+              <w:t>N/A</w:t>
+            </w:r>
+          </w:p>
+        </w:tc>
+        <w:tc>
+          <w:tcPr>
+            <w:tcW w:w="2268" w:type="dxa"/>
+            <w:tcBorders>
+              <w:top w:val="single" w:sz="4" w:space="0" w:color="auto"/>
+              <w:left w:val="single" w:sz="4" w:space="0" w:color="auto"/>
+              <w:bottom w:val="single" w:sz="4" w:space="0" w:color="auto"/>
+              <w:right w:val="single" w:sz="4" w:space="0" w:color="auto"/>
+            </w:tcBorders>
+            <w:shd w:val="clear" w:color="auto" w:fill="FFFFFF" w:themeFill="background1"/>
+          </w:tcPr>
+          <w:p>
+            <w:pPr>
+              <w:spacing w:after="0" w:line="240" w:lineRule="auto"/>
+              <w:jc w:val="center"/>
+              <w:rPr>
+                <w:rFonts w:ascii="Verdana" w:hAnsi="Verdana"/>
+                <w:sz w:val="20"/>
+                <w:szCs w:val="20"/>
+                <w:lang w:eastAsia="zh-CN"/>
+              </w:rPr>
+            </w:pPr>
+            <w:r>
+              <w:rPr>
+                <w:rFonts w:ascii="Verdana" w:hAnsi="Verdana" w:hint="eastAsia"/>
+                <w:sz w:val="20"/>
+                <w:szCs w:val="20"/>
+                <w:lang w:eastAsia="zh-CN"/>
+              </w:rPr>
+              <w:t xml:space="preserve">Blog </w:t>
+            </w:r>
+            <w:r>
+              <w:rPr>
+                <w:rFonts w:ascii="Verdana" w:hAnsi="Verdana"/>
+                <w:sz w:val="20"/>
+                <w:szCs w:val="20"/>
+                <w:lang w:eastAsia="zh-CN"/>
+              </w:rPr>
+              <w:t>Admin</w:t>
+            </w:r>
+          </w:p>
+          <w:p>
+            <w:pPr>
+              <w:spacing w:after="0" w:line="240" w:lineRule="auto"/>
+              <w:jc w:val="center"/>
+              <w:rPr>
+                <w:rFonts w:ascii="Verdana" w:hAnsi="Verdana" w:hint="eastAsia"/>
+                <w:sz w:val="20"/>
+                <w:szCs w:val="20"/>
+                <w:lang w:eastAsia="zh-CN"/>
+              </w:rPr>
+            </w:pPr>
+          </w:p>
+        </w:tc>
+        <w:tc>
+          <w:tcPr>
+            <w:tcW w:w="8224" w:type="dxa"/>
+            <w:gridSpan w:val="3"/>
+            <w:tcBorders>
+              <w:top w:val="single" w:sz="4" w:space="0" w:color="auto"/>
+              <w:left w:val="single" w:sz="4" w:space="0" w:color="auto"/>
+              <w:bottom w:val="single" w:sz="4" w:space="0" w:color="auto"/>
+              <w:right w:val="single" w:sz="4" w:space="0" w:color="auto"/>
+            </w:tcBorders>
+            <w:shd w:val="clear" w:color="auto" w:fill="FFFFFF" w:themeFill="background1"/>
+          </w:tcPr>
+          <w:p>
+            <w:pPr>
+              <w:spacing w:after="0" w:line="240" w:lineRule="auto"/>
+              <w:jc w:val="both"/>
+              <w:rPr>
+                <w:rFonts w:ascii="Verdana" w:hAnsi="Verdana"/>
+                <w:color w:val="000000"/>
+                <w:sz w:val="20"/>
+                <w:szCs w:val="20"/>
+              </w:rPr>
+            </w:pPr>
+            <w:r>
+              <w:rPr>
+                <w:rFonts w:ascii="Verdana" w:hAnsi="Verdana"/>
+                <w:color w:val="000000"/>
+                <w:sz w:val="20"/>
+                <w:szCs w:val="20"/>
+              </w:rPr>
+              <w:t xml:space="preserve">ID: </w:t>
+            </w:r>
+            <w:r>
+              <w:rPr>
+                <w:rFonts w:ascii="Verdana" w:hAnsi="Verdana"/>
+                <w:color w:val="000000"/>
+                <w:sz w:val="20"/>
+                <w:szCs w:val="20"/>
+                <w:lang w:eastAsia="zh-CN"/>
+              </w:rPr>
+              <w:t>3</w:t>
+            </w:r>
+            <w:r>
+              <w:rPr>
+                <w:rFonts w:ascii="Verdana" w:hAnsi="Verdana" w:hint="eastAsia"/>
+                <w:color w:val="000000"/>
+                <w:sz w:val="20"/>
+                <w:szCs w:val="20"/>
+                <w:lang w:eastAsia="zh-CN"/>
+              </w:rPr>
+              <w:t xml:space="preserve">   </w:t>
+            </w:r>
+            <w:r>
+              <w:rPr>
+                <w:rFonts w:ascii="Verdana" w:hAnsi="Verdana"/>
+                <w:color w:val="000000"/>
+                <w:sz w:val="20"/>
+                <w:szCs w:val="20"/>
+              </w:rPr>
+              <w:t>Issue:</w:t>
+            </w:r>
+            <w:r>
+              <w:rPr>
+                <w:rFonts w:ascii="Verdana" w:hAnsi="Verdana" w:hint="eastAsia"/>
+                <w:color w:val="000000"/>
+                <w:sz w:val="20"/>
+                <w:szCs w:val="20"/>
+                <w:lang w:eastAsia="zh-CN"/>
+              </w:rPr>
+              <w:t xml:space="preserve"> </w:t>
+            </w:r>
+            <w:r>
+              <w:rPr>
+                <w:rFonts w:ascii="Verdana" w:hAnsi="Verdana" w:hint="eastAsia"/>
+                <w:color w:val="000000"/>
+                <w:sz w:val="20"/>
+                <w:szCs w:val="20"/>
+                <w:lang w:eastAsia="zh-CN"/>
+              </w:rPr>
+              <w:t>后台推送到百度成功后出现</w:t>
+            </w:r>
+            <w:r>
+              <w:rPr>
+                <w:rFonts w:ascii="Verdana" w:hAnsi="Verdana" w:hint="eastAsia"/>
+                <w:color w:val="000000"/>
+                <w:sz w:val="20"/>
+                <w:szCs w:val="20"/>
+                <w:lang w:eastAsia="zh-CN"/>
+              </w:rPr>
+              <w:t>J</w:t>
+            </w:r>
+            <w:r>
+              <w:rPr>
+                <w:rFonts w:ascii="Verdana" w:hAnsi="Verdana"/>
+                <w:color w:val="000000"/>
+                <w:sz w:val="20"/>
+                <w:szCs w:val="20"/>
+                <w:lang w:eastAsia="zh-CN"/>
+              </w:rPr>
+              <w:t>S</w:t>
+            </w:r>
+            <w:r>
+              <w:rPr>
+                <w:rFonts w:ascii="Verdana" w:hAnsi="Verdana" w:hint="eastAsia"/>
+                <w:color w:val="000000"/>
+                <w:sz w:val="20"/>
+                <w:szCs w:val="20"/>
+                <w:lang w:eastAsia="zh-CN"/>
+              </w:rPr>
+              <w:t>错误，</w:t>
+            </w:r>
+            <w:r>
+              <w:rPr>
+                <w:rFonts w:ascii="Verdana" w:hAnsi="Verdana" w:hint="eastAsia"/>
+                <w:color w:val="000000"/>
+                <w:sz w:val="20"/>
+                <w:szCs w:val="20"/>
+                <w:lang w:eastAsia="zh-CN"/>
+              </w:rPr>
+              <w:t>jquery</w:t>
+            </w:r>
+            <w:r>
+              <w:rPr>
+                <w:rFonts w:ascii="Verdana" w:hAnsi="Verdana"/>
+                <w:color w:val="000000"/>
+                <w:sz w:val="20"/>
+                <w:szCs w:val="20"/>
+                <w:lang w:eastAsia="zh-CN"/>
+              </w:rPr>
+              <w:t>-confirm-min.js</w:t>
+            </w:r>
+            <w:r>
+              <w:rPr>
+                <w:rFonts w:ascii="Verdana" w:hAnsi="Verdana"/>
+                <w:color w:val="000000"/>
+                <w:sz w:val="20"/>
+                <w:szCs w:val="20"/>
+              </w:rPr>
+              <w:t>.</w:t>
+            </w:r>
+          </w:p>
+          <w:p>
+            <w:pPr>
+              <w:spacing w:after="0" w:line="240" w:lineRule="auto"/>
+              <w:jc w:val="both"/>
+              <w:rPr>
+                <w:rFonts w:ascii="Verdana" w:hAnsi="Verdana"/>
+                <w:color w:val="000000"/>
+                <w:sz w:val="20"/>
+                <w:szCs w:val="20"/>
+              </w:rPr>
+            </w:pPr>
+            <w:r>
+              <w:rPr>
+                <w:rFonts w:ascii="Verdana" w:hAnsi="Verdana"/>
+                <w:color w:val="000000"/>
+                <w:sz w:val="20"/>
+                <w:szCs w:val="20"/>
+              </w:rPr>
+              <w:t>Description:</w:t>
+            </w:r>
+            <w:r>
+              <w:rPr>
+                <w:rFonts w:ascii="Verdana" w:hAnsi="Verdana"/>
+                <w:color w:val="000000"/>
+                <w:sz w:val="20"/>
+                <w:szCs w:val="20"/>
+                <w:lang w:eastAsia="zh-CN"/>
+              </w:rPr>
+              <w:t xml:space="preserve"> </w:t>
+            </w:r>
+            <w:r>
+              <w:rPr>
+                <w:rFonts w:ascii="Verdana" w:hAnsi="Verdana" w:hint="eastAsia"/>
+                <w:color w:val="000000"/>
+                <w:sz w:val="20"/>
+                <w:szCs w:val="20"/>
+                <w:lang w:eastAsia="zh-CN"/>
+              </w:rPr>
+              <w:t>后台推送到百度成功后出现</w:t>
+            </w:r>
+            <w:r>
+              <w:rPr>
+                <w:rFonts w:ascii="Verdana" w:hAnsi="Verdana" w:hint="eastAsia"/>
+                <w:color w:val="000000"/>
+                <w:sz w:val="20"/>
+                <w:szCs w:val="20"/>
+                <w:lang w:eastAsia="zh-CN"/>
+              </w:rPr>
+              <w:t>J</w:t>
+            </w:r>
+            <w:r>
+              <w:rPr>
+                <w:rFonts w:ascii="Verdana" w:hAnsi="Verdana"/>
+                <w:color w:val="000000"/>
+                <w:sz w:val="20"/>
+                <w:szCs w:val="20"/>
+                <w:lang w:eastAsia="zh-CN"/>
+              </w:rPr>
+              <w:t>S</w:t>
+            </w:r>
+            <w:r>
+              <w:rPr>
+                <w:rFonts w:ascii="Verdana" w:hAnsi="Verdana" w:hint="eastAsia"/>
+                <w:color w:val="000000"/>
+                <w:sz w:val="20"/>
+                <w:szCs w:val="20"/>
+                <w:lang w:eastAsia="zh-CN"/>
+              </w:rPr>
+              <w:t>错误，</w:t>
+            </w:r>
+            <w:r>
+              <w:rPr>
+                <w:rFonts w:ascii="Verdana" w:hAnsi="Verdana" w:hint="eastAsia"/>
+                <w:color w:val="000000"/>
+                <w:sz w:val="20"/>
+                <w:szCs w:val="20"/>
+                <w:lang w:eastAsia="zh-CN"/>
+              </w:rPr>
+              <w:t>jquery</w:t>
+            </w:r>
+            <w:r>
+              <w:rPr>
+                <w:rFonts w:ascii="Verdana" w:hAnsi="Verdana"/>
+                <w:color w:val="000000"/>
+                <w:sz w:val="20"/>
+                <w:szCs w:val="20"/>
+                <w:lang w:eastAsia="zh-CN"/>
+              </w:rPr>
+              <w:t>-confirm-min.js</w:t>
+            </w:r>
+            <w:r>
+              <w:rPr>
+                <w:rFonts w:ascii="Verdana" w:hAnsi="Verdana"/>
+                <w:color w:val="000000"/>
+                <w:sz w:val="20"/>
+                <w:szCs w:val="20"/>
+              </w:rPr>
+              <w:t>.</w:t>
+            </w:r>
+          </w:p>
+        </w:tc>
+      </w:tr>
+      <w:tr>
+        <w:trPr>
+          <w:trHeight w:hRule="exact" w:val="631"/>
+          <w:jc w:val="center"/>
+        </w:trPr>
+        <w:tc>
+          <w:tcPr>
+            <w:tcW w:w="814" w:type="dxa"/>
+            <w:tcBorders>
+              <w:top w:val="single" w:sz="4" w:space="0" w:color="auto"/>
+              <w:left w:val="single" w:sz="4" w:space="0" w:color="auto"/>
+              <w:bottom w:val="single" w:sz="4" w:space="0" w:color="auto"/>
+              <w:right w:val="single" w:sz="4" w:space="0" w:color="auto"/>
+            </w:tcBorders>
+            <w:shd w:val="clear" w:color="auto" w:fill="FFFFFF" w:themeFill="background1"/>
+          </w:tcPr>
+          <w:p>
+            <w:pPr>
+              <w:jc w:val="center"/>
+              <w:rPr>
+                <w:rFonts w:ascii="Arial" w:hAnsi="Arial" w:cs="Arial" w:hint="eastAsia"/>
+                <w:sz w:val="20"/>
+                <w:szCs w:val="20"/>
+                <w:lang w:eastAsia="zh-CN"/>
+              </w:rPr>
+            </w:pPr>
+            <w:r>
+              <w:rPr>
+                <w:rFonts w:ascii="Arial" w:hAnsi="Arial" w:cs="Arial"/>
+                <w:sz w:val="20"/>
+                <w:szCs w:val="20"/>
+                <w:lang w:eastAsia="zh-CN"/>
+              </w:rPr>
+              <w:t>5</w:t>
+            </w:r>
+          </w:p>
+        </w:tc>
+        <w:tc>
+          <w:tcPr>
+            <w:tcW w:w="992" w:type="dxa"/>
+            <w:tcBorders>
+              <w:top w:val="single" w:sz="4" w:space="0" w:color="auto"/>
+              <w:left w:val="single" w:sz="4" w:space="0" w:color="auto"/>
+              <w:bottom w:val="single" w:sz="4" w:space="0" w:color="auto"/>
+              <w:right w:val="single" w:sz="4" w:space="0" w:color="auto"/>
+            </w:tcBorders>
+            <w:shd w:val="clear" w:color="auto" w:fill="FFFFFF" w:themeFill="background1"/>
+          </w:tcPr>
+          <w:p>
+            <w:pPr>
+              <w:jc w:val="center"/>
+              <w:rPr>
+                <w:rFonts w:ascii="Arial" w:hAnsi="Arial" w:cs="Arial"/>
+                <w:color w:val="008000"/>
+                <w:sz w:val="20"/>
+                <w:szCs w:val="20"/>
+                <w:lang w:eastAsia="zh-CN"/>
+              </w:rPr>
+            </w:pPr>
+          </w:p>
+        </w:tc>
+        <w:tc>
+          <w:tcPr>
+            <w:tcW w:w="1843" w:type="dxa"/>
+            <w:tcBorders>
+              <w:top w:val="single" w:sz="4" w:space="0" w:color="auto"/>
+              <w:left w:val="single" w:sz="4" w:space="0" w:color="auto"/>
+              <w:bottom w:val="single" w:sz="4" w:space="0" w:color="auto"/>
+              <w:right w:val="single" w:sz="4" w:space="0" w:color="auto"/>
+            </w:tcBorders>
+            <w:shd w:val="clear" w:color="auto" w:fill="FFFFFF" w:themeFill="background1"/>
+          </w:tcPr>
+          <w:p>
+            <w:pPr>
+              <w:jc w:val="center"/>
+              <w:rPr>
+                <w:rFonts w:ascii="Arial" w:hAnsi="Arial" w:cs="Arial"/>
+                <w:sz w:val="20"/>
+                <w:szCs w:val="20"/>
+                <w:lang w:eastAsia="zh-CN"/>
+              </w:rPr>
+            </w:pPr>
+            <w:r>
+              <w:rPr>
+                <w:rFonts w:ascii="Arial" w:hAnsi="Arial" w:cs="Arial"/>
+                <w:sz w:val="20"/>
+                <w:szCs w:val="20"/>
+                <w:lang w:eastAsia="zh-CN"/>
+              </w:rPr>
+              <w:t>N/A</w:t>
+            </w:r>
+          </w:p>
+        </w:tc>
+        <w:tc>
+          <w:tcPr>
+            <w:tcW w:w="2268" w:type="dxa"/>
+            <w:tcBorders>
+              <w:top w:val="single" w:sz="4" w:space="0" w:color="auto"/>
+              <w:left w:val="single" w:sz="4" w:space="0" w:color="auto"/>
+              <w:bottom w:val="single" w:sz="4" w:space="0" w:color="auto"/>
+              <w:right w:val="single" w:sz="4" w:space="0" w:color="auto"/>
+            </w:tcBorders>
+            <w:shd w:val="clear" w:color="auto" w:fill="FFFFFF" w:themeFill="background1"/>
+          </w:tcPr>
+          <w:p>
+            <w:pPr>
+              <w:spacing w:after="0" w:line="240" w:lineRule="auto"/>
+              <w:jc w:val="center"/>
+              <w:rPr>
+                <w:rFonts w:ascii="Verdana" w:hAnsi="Verdana" w:hint="eastAsia"/>
                 <w:sz w:val="20"/>
                 <w:szCs w:val="20"/>
                 <w:lang w:eastAsia="zh-CN"/>
@@ -4182,7 +4863,7 @@
     <w:lsdException w:name="Table Web 2" w:semiHidden="1" w:uiPriority="99" w:unhideWhenUsed="1"/>
     <w:lsdException w:name="Table Web 3" w:semiHidden="1" w:uiPriority="99" w:unhideWhenUsed="1"/>
     <w:lsdException w:name="Balloon Text" w:semiHidden="1" w:uiPriority="99" w:unhideWhenUsed="1"/>
-    <w:lsdException w:name="Table Grid" w:semiHidden="1" w:uiPriority="99" w:unhideWhenUsed="1"/>
+    <w:lsdException w:name="Table Grid" w:uiPriority="99"/>
     <w:lsdException w:name="Table Theme" w:semiHidden="1" w:uiPriority="99" w:unhideWhenUsed="1"/>
     <w:lsdException w:name="Placeholder Text" w:semiHidden="1" w:uiPriority="99"/>
     <w:lsdException w:name="No Spacing" w:uiPriority="1" w:qFormat="1"/>
@@ -5105,7 +5786,7 @@
 </file>
 
 <file path=customXml/itemProps2.xml><?xml version="1.0" encoding="utf-8"?>
-<ds:datastoreItem xmlns:ds="http://schemas.openxmlformats.org/officeDocument/2006/customXml" ds:itemID="{83D39CE1-6560-4156-AAEB-8A6F4C600F29}">
+<ds:datastoreItem xmlns:ds="http://schemas.openxmlformats.org/officeDocument/2006/customXml" ds:itemID="{8A0F5E3C-C40A-4E56-9A3F-B24DEAD3777E}">
   <ds:schemaRefs>
     <ds:schemaRef ds:uri="http://schemas.openxmlformats.org/officeDocument/2006/bibliography"/>
   </ds:schemaRefs>

</xml_diff>